<commit_message>
shop items and grids
</commit_message>
<xml_diff>
--- a/SDS_learning_diary_template.docx
+++ b/SDS_learning_diary_template.docx
@@ -351,13 +351,7 @@
         <w:rPr>
           <w:lang w:val="en-US"/>
         </w:rPr>
-        <w:t xml:space="preserve">Learning outcome: I learned </w:t>
-      </w:r>
-      <w:r>
-        <w:rPr>
-          <w:lang w:val="en-US"/>
-        </w:rPr>
-        <w:t>how to setup environment for coding and what responsive design looks like</w:t>
+        <w:t>Learning outcome: I learned how to setup environment for coding and what responsive design looks like</w:t>
       </w:r>
     </w:p>
     <w:p>
@@ -431,28 +425,96 @@
           <w:rFonts w:cs="Times New Roman"/>
           <w:lang w:val="en-US"/>
         </w:rPr>
-        <w:t xml:space="preserve">Learning outcome: I learned </w:t>
-      </w:r>
+        <w:t>Learning outcome: I learned about variables, nesting and more</w:t>
+      </w:r>
+    </w:p>
+    <w:p>
+      <w:pPr>
+        <w:pStyle w:val="Normal"/>
+        <w:jc w:val="left"/>
+        <w:rPr>
+          <w:lang w:val="en-US"/>
+        </w:rPr>
+      </w:pPr>
+      <w:r>
+        <w:rPr>
+          <w:lang w:val="en-US"/>
+        </w:rPr>
+      </w:r>
+    </w:p>
+    <w:p>
+      <w:pPr>
+        <w:pStyle w:val="Normal"/>
+        <w:rPr>
+          <w:lang w:val="en-US"/>
+        </w:rPr>
+      </w:pPr>
+      <w:r>
+        <w:rPr>
+          <w:lang w:val="en-US"/>
+        </w:rPr>
+        <w:t>Date : 11.3.2025</w:t>
+      </w:r>
+    </w:p>
+    <w:p>
+      <w:pPr>
+        <w:pStyle w:val="Normal"/>
+        <w:rPr>
+          <w:lang w:val="en-US"/>
+        </w:rPr>
+      </w:pPr>
+      <w:r>
+        <w:rPr>
+          <w:lang w:val="en-US"/>
+        </w:rPr>
+        <w:t>Activity : Made html markup, css, and JS files</w:t>
+      </w:r>
+    </w:p>
+    <w:p>
+      <w:pPr>
+        <w:pStyle w:val="Normal"/>
+        <w:jc w:val="left"/>
+        <w:rPr>
+          <w:lang w:val="en-US"/>
+        </w:rPr>
+      </w:pPr>
       <w:r>
         <w:rPr>
           <w:rFonts w:cs="Times New Roman"/>
           <w:lang w:val="en-US"/>
         </w:rPr>
-        <w:t>about variables, nesting and more</w:t>
-      </w:r>
-    </w:p>
-    <w:p>
-      <w:pPr>
-        <w:pStyle w:val="Normal"/>
-        <w:jc w:val="left"/>
-        <w:rPr>
-          <w:lang w:val="en-US"/>
-        </w:rPr>
-      </w:pPr>
-      <w:r>
-        <w:rPr>
-          <w:lang w:val="en-US"/>
-        </w:rPr>
+        <w:t>Learning outcome: I learned about the core css for the project</w:t>
+      </w:r>
+    </w:p>
+    <w:p>
+      <w:pPr>
+        <w:pStyle w:val="Normal"/>
+        <w:jc w:val="left"/>
+        <w:rPr>
+          <w:lang w:val="en-US"/>
+        </w:rPr>
+      </w:pPr>
+      <w:r>
+        <w:rPr>
+          <w:lang w:val="en-US"/>
+        </w:rPr>
+      </w:r>
+    </w:p>
+    <w:p>
+      <w:pPr>
+        <w:pStyle w:val="Title"/>
+        <w:jc w:val="left"/>
+        <w:rPr>
+          <w:rFonts w:ascii="Times New Roman" w:hAnsi="Times New Roman" w:cs="Times New Roman"/>
+          <w:lang w:val="en-US"/>
+        </w:rPr>
+      </w:pPr>
+      <w:r>
+        <w:rPr>
+          <w:rFonts w:cs="Times New Roman" w:ascii="Times New Roman" w:hAnsi="Times New Roman"/>
+          <w:lang w:val="en-US"/>
+        </w:rPr>
+        <w:t>LEARNING DIARY, Buttons &amp; Utility Classes MODULE</w:t>
       </w:r>
     </w:p>
     <w:p>
@@ -480,13 +542,7 @@
         <w:rPr>
           <w:lang w:val="en-US"/>
         </w:rPr>
-        <w:t xml:space="preserve">Activity : </w:t>
-      </w:r>
-      <w:r>
-        <w:rPr>
-          <w:lang w:val="en-US"/>
-        </w:rPr>
-        <w:t>Made html markup, css, and JS files</w:t>
+        <w:t>Activity : Made some buttons and some css for it, text has shadow</w:t>
       </w:r>
     </w:p>
     <w:p>
@@ -502,102 +558,7 @@
           <w:rFonts w:cs="Times New Roman"/>
           <w:lang w:val="en-US"/>
         </w:rPr>
-        <w:t xml:space="preserve">Learning outcome: I learned </w:t>
-      </w:r>
-      <w:r>
-        <w:rPr>
-          <w:rFonts w:cs="Times New Roman"/>
-          <w:lang w:val="en-US"/>
-        </w:rPr>
-        <w:t>about the core css for the project</w:t>
-      </w:r>
-    </w:p>
-    <w:p>
-      <w:pPr>
-        <w:pStyle w:val="Normal"/>
-        <w:jc w:val="left"/>
-        <w:rPr>
-          <w:lang w:val="en-US"/>
-        </w:rPr>
-      </w:pPr>
-      <w:r>
-        <w:rPr>
-          <w:lang w:val="en-US"/>
-        </w:rPr>
-      </w:r>
-    </w:p>
-    <w:p>
-      <w:pPr>
-        <w:pStyle w:val="Title"/>
-        <w:jc w:val="left"/>
-        <w:rPr>
-          <w:rFonts w:ascii="Times New Roman" w:hAnsi="Times New Roman" w:cs="Times New Roman"/>
-          <w:lang w:val="en-US"/>
-        </w:rPr>
-      </w:pPr>
-      <w:r>
-        <w:rPr>
-          <w:rFonts w:cs="Times New Roman" w:ascii="Times New Roman" w:hAnsi="Times New Roman"/>
-          <w:lang w:val="en-US"/>
-        </w:rPr>
-        <w:t>LEARNING DIARY, Buttons &amp; Utility Classes MODULE</w:t>
-      </w:r>
-    </w:p>
-    <w:p>
-      <w:pPr>
-        <w:pStyle w:val="Normal"/>
-        <w:rPr>
-          <w:lang w:val="en-US"/>
-        </w:rPr>
-      </w:pPr>
-      <w:r>
-        <w:rPr>
-          <w:lang w:val="en-US"/>
-        </w:rPr>
-        <w:t>Date : 11.3.2025</w:t>
-      </w:r>
-    </w:p>
-    <w:p>
-      <w:pPr>
-        <w:pStyle w:val="Normal"/>
-        <w:rPr>
-          <w:lang w:val="en-US"/>
-        </w:rPr>
-      </w:pPr>
-      <w:r>
-        <w:rPr>
-          <w:lang w:val="en-US"/>
-        </w:rPr>
-        <w:t xml:space="preserve">Activity : </w:t>
-      </w:r>
-      <w:r>
-        <w:rPr>
-          <w:lang w:val="en-US"/>
-        </w:rPr>
-        <w:t>Made some buttons and some css for it, text has shadow</w:t>
-      </w:r>
-    </w:p>
-    <w:p>
-      <w:pPr>
-        <w:pStyle w:val="Normal"/>
-        <w:jc w:val="left"/>
-        <w:rPr>
-          <w:lang w:val="en-US"/>
-        </w:rPr>
-      </w:pPr>
-      <w:r>
-        <w:rPr>
-          <w:rFonts w:cs="Times New Roman"/>
-          <w:lang w:val="en-US"/>
-        </w:rPr>
-        <w:t xml:space="preserve">Learning outcome: I learned </w:t>
-      </w:r>
-      <w:r>
-        <w:rPr>
-          <w:rFonts w:cs="Times New Roman"/>
-          <w:lang w:val="en-US"/>
-        </w:rPr>
-        <w:t>about how to make menu button, how to style them and how use classes to manipulate them</w:t>
+        <w:t>Learning outcome: I learned about how to make menu button, how to style them and how use classes to manipulate them</w:t>
       </w:r>
     </w:p>
     <w:p>
@@ -649,15 +610,83 @@
     </w:p>
     <w:p>
       <w:pPr>
-        <w:pStyle w:val="Title"/>
-        <w:jc w:val="left"/>
-        <w:rPr>
-          <w:rFonts w:ascii="Times New Roman" w:hAnsi="Times New Roman" w:cs="Times New Roman"/>
-          <w:lang w:val="en-US"/>
-        </w:rPr>
-      </w:pPr>
-      <w:r>
-        <w:rPr>
+        <w:pStyle w:val="Normal"/>
+        <w:rPr>
+          <w:lang w:val="en-US"/>
+        </w:rPr>
+      </w:pPr>
+      <w:r>
+        <w:rPr>
+          <w:lang w:val="en-US"/>
+        </w:rPr>
+        <w:t>Date : 1</w:t>
+      </w:r>
+      <w:r>
+        <w:rPr>
+          <w:lang w:val="en-US"/>
+        </w:rPr>
+        <w:t>2</w:t>
+      </w:r>
+      <w:r>
+        <w:rPr>
+          <w:lang w:val="en-US"/>
+        </w:rPr>
+        <w:t>.3.2025</w:t>
+      </w:r>
+    </w:p>
+    <w:p>
+      <w:pPr>
+        <w:pStyle w:val="Normal"/>
+        <w:rPr>
+          <w:lang w:val="en-US"/>
+        </w:rPr>
+      </w:pPr>
+      <w:r>
+        <w:rPr>
+          <w:lang w:val="en-US"/>
+        </w:rPr>
+        <w:t xml:space="preserve">Activity : Made some </w:t>
+      </w:r>
+      <w:r>
+        <w:rPr>
+          <w:lang w:val="en-US"/>
+        </w:rPr>
+        <w:t xml:space="preserve">cards, </w:t>
+      </w:r>
+      <w:r>
+        <w:rPr>
+          <w:lang w:val="en-US"/>
+        </w:rPr>
+        <w:t>buttons and some css for it</w:t>
+      </w:r>
+    </w:p>
+    <w:p>
+      <w:pPr>
+        <w:pStyle w:val="Normal"/>
+        <w:jc w:val="left"/>
+        <w:rPr>
+          <w:lang w:val="en-US"/>
+        </w:rPr>
+      </w:pPr>
+      <w:r>
+        <w:rPr>
+          <w:rFonts w:cs="Times New Roman"/>
+          <w:lang w:val="en-US"/>
+        </w:rPr>
+        <w:t>Learning outcome: I learned about how css has many ways to center content but only one will work and its different everytime.</w:t>
+      </w:r>
+    </w:p>
+    <w:p>
+      <w:pPr>
+        <w:pStyle w:val="Normal"/>
+        <w:jc w:val="left"/>
+        <w:rPr>
+          <w:lang w:val="en-US"/>
+        </w:rPr>
+      </w:pPr>
+      <w:r>
+        <w:rPr>
+          <w:rFonts w:cs="Times New Roman"/>
           <w:lang w:val="en-US"/>
         </w:rPr>
       </w:r>
@@ -704,6 +733,7 @@
       </w:pPr>
       <w:r>
         <w:rPr>
+          <w:rFonts w:cs="Times New Roman" w:ascii="Times New Roman" w:hAnsi="Times New Roman"/>
           <w:lang w:val="en-US"/>
         </w:rPr>
       </w:r>
@@ -750,6 +780,7 @@
       </w:pPr>
       <w:r>
         <w:rPr>
+          <w:rFonts w:cs="Times New Roman" w:ascii="Times New Roman" w:hAnsi="Times New Roman"/>
           <w:lang w:val="en-US"/>
         </w:rPr>
       </w:r>

</xml_diff>

<commit_message>
some links and necessary info
</commit_message>
<xml_diff>
--- a/SDS_learning_diary_template.docx
+++ b/SDS_learning_diary_template.docx
@@ -1681,9 +1681,35 @@
         <w:t xml:space="preserve"> </w:t>
       </w:r>
     </w:p>
+    <w:p>
+      <w:pPr>
+        <w:pStyle w:val="TextBody"/>
+        <w:spacing w:lineRule="auto" w:line="276"/>
+        <w:jc w:val="left"/>
+        <w:rPr>
+          <w:lang w:val="en-US"/>
+        </w:rPr>
+      </w:pPr>
+      <w:r>
+        <w:rPr/>
+        <w:t xml:space="preserve">video link: </w:t>
+      </w:r>
+      <w:hyperlink r:id="rId3">
+        <w:r>
+          <w:rPr>
+            <w:rStyle w:val="InternetLink"/>
+          </w:rPr>
+          <w:t>2025-03-18 10-28-51.mkv</w:t>
+        </w:r>
+      </w:hyperlink>
+      <w:r>
+        <w:rPr/>
+        <w:t xml:space="preserve"> </w:t>
+      </w:r>
+    </w:p>
     <w:sectPr>
-      <w:headerReference w:type="default" r:id="rId3"/>
-      <w:footerReference w:type="default" r:id="rId4"/>
+      <w:headerReference w:type="default" r:id="rId4"/>
+      <w:footerReference w:type="default" r:id="rId5"/>
       <w:type w:val="nextPage"/>
       <w:pgSz w:w="11906" w:h="16838"/>
       <w:pgMar w:left="1985" w:right="1134" w:gutter="0" w:header="720" w:top="1701" w:footer="720" w:bottom="1701"/>

</xml_diff>